<commit_message>
Correccion de lo enviado 23/09/2021
</commit_message>
<xml_diff>
--- a/CUN-Gestion de Requerimiento de Bienes.docx
+++ b/CUN-Gestion de Requerimiento de Bienes.docx
@@ -43,7 +43,6 @@
     </w:p>
     <w:p>
       <w:pPr>
-        <w:jc w:val="both"/>
         <w:rPr>
           <w:lang w:val="en-US"/>
         </w:rPr>
@@ -64,7 +63,13 @@
         <w:rPr>
           <w:lang w:val="en-US"/>
         </w:rPr>
-        <w:t xml:space="preserve"> CUANDO EL AREA USUARIA FINAL</w:t>
+        <w:t xml:space="preserve"> CUANDO EL </w:t>
+      </w:r>
+      <w:r>
+        <w:rPr>
+          <w:lang w:val="en-US"/>
+        </w:rPr>
+        <w:t>AREA USUARIA FINAL</w:t>
       </w:r>
       <w:r>
         <w:rPr>
@@ -151,16 +156,22 @@
         <w:rPr>
           <w:lang w:val="en-US"/>
         </w:rPr>
-        <w:t xml:space="preserve"> VEZ INGRESADA LA SOLICITUD, LA SUB GERENCIA DE ALMACEN PROCEDERA A VERIFICAR </w:t>
-      </w:r>
-      <w:r>
-        <w:t>Y AUTORIZA</w:t>
-      </w:r>
-      <w:r>
-        <w:t>R</w:t>
-      </w:r>
-      <w:r>
-        <w:t xml:space="preserve"> LOS PRODUCTOS A DESPACHAR </w:t>
+        <w:t xml:space="preserve"> VEZ INGRESADA LA SOLICITUD, LA SUB GERENCIA DE ALMACEN</w:t>
+      </w:r>
+      <w:r>
+        <w:rPr>
+          <w:lang w:val="en-US"/>
+        </w:rPr>
+        <w:t>,</w:t>
+      </w:r>
+      <w:r>
+        <w:rPr>
+          <w:lang w:val="en-US"/>
+        </w:rPr>
+        <w:t xml:space="preserve"> PROCEDERA A VERIFICAR </w:t>
+      </w:r>
+      <w:r>
+        <w:t xml:space="preserve">Y AUTORIZAR LOS PRODUCTOS A DESPACHAR </w:t>
       </w:r>
       <w:r>
         <w:rPr>
@@ -198,19 +209,13 @@
         <w:rPr>
           <w:lang w:val="en-US"/>
         </w:rPr>
-        <w:t xml:space="preserve">SI LA </w:t>
-      </w:r>
-      <w:r>
-        <w:rPr>
-          <w:lang w:val="en-US"/>
-        </w:rPr>
-        <w:t xml:space="preserve">ENTREGA DE BIENES AL </w:t>
-      </w:r>
-      <w:r>
-        <w:rPr>
-          <w:lang w:val="en-US"/>
-        </w:rPr>
-        <w:t>USUARIO</w:t>
+        <w:t xml:space="preserve">SI LA ENTREGA DE BIENES AL </w:t>
+      </w:r>
+      <w:r>
+        <w:rPr>
+          <w:lang w:val="en-US"/>
+        </w:rPr>
+        <w:t>CLIENTE</w:t>
       </w:r>
       <w:r>
         <w:rPr>
@@ -271,7 +276,28 @@
         <w:t xml:space="preserve">. </w:t>
       </w:r>
       <w:r>
-        <w:t xml:space="preserve">EL ASISTENTE ADMINISTRATIVO DEBERÁ INFORMAR AL GERENTE LA DISPONIBILIDAD DE RECEPCIÓN POR PARTE DEL CLIENTE A LA FECHA INDICADA, DE SER ASÍ, LOS BIENES SON EMBALADOS PARA LUEGO ENVIARLOS EN LA FECHA ESTABLECIDA. EL USUARIO RECIBE LA MERCADERÍA Y FIRMA EL PECOSA EN SEÑAL DE CONFORMIDAD. LA PECOSA ES DEVUELTA AL ÁREA LOGÍSTICA DONDE ES FIRMADA, </w:t>
+        <w:t>EL ASISTENTE ADMINISTRATIVO DEBERÁ INFORMAR AL GERENTE LA DISPONIBILIDAD DE RECEPCIÓN POR PARTE DEL CLIENTE A LA FECHA INDICADA, DE SER ASÍ, LOS BIENES SON EMBALADOS PARA LUEGO ENVIARLOS EN LA FECHA ESTABLECIDA</w:t>
+      </w:r>
+      <w:r>
+        <w:t>. EL</w:t>
+      </w:r>
+      <w:r>
+        <w:t xml:space="preserve"> AREA USUARIA FINAL</w:t>
+      </w:r>
+      <w:r>
+        <w:t xml:space="preserve"> </w:t>
+      </w:r>
+      <w:r>
+        <w:t>RETIRA DEL ALMACEN LO SOLICITADO; EL</w:t>
+      </w:r>
+      <w:r>
+        <w:t xml:space="preserve"> </w:t>
+      </w:r>
+      <w:r>
+        <w:t>CLIENTE</w:t>
+      </w:r>
+      <w:r>
+        <w:t xml:space="preserve"> RECIBE LA MERCADERÍA Y FIRMA EL PECOSA EN SEÑAL DE CONFORMIDAD. LA PECOSA ES DEVUELTA AL ÁREA LOGÍSTICA DONDE ES FIRMADA, </w:t>
       </w:r>
       <w:r>
         <w:t xml:space="preserve">PARA </w:t>
@@ -290,6 +316,9 @@
       </w:r>
       <w:r>
         <w:t xml:space="preserve"> COPIA DEL PECOSA DONDE SERÁ VERIFICADA LA CONFORMIDAD DEL PROCEDIMIENTO CULMINANDO CON EL REGISTRO EN EL SISTEMA Y ARCHIVARLO</w:t>
+      </w:r>
+      <w:r>
+        <w:t>,</w:t>
       </w:r>
       <w:r>
         <w:t xml:space="preserve"> </w:t>
@@ -326,79 +355,129 @@
           <w:b/>
           <w:bCs/>
         </w:rPr>
-        <w:t xml:space="preserve">FUERA </w:t>
+        <w:t>FUERA DEL DISTRITO FISCAL DE LIMA</w:t>
       </w:r>
       <w:r>
         <w:rPr>
           <w:b/>
           <w:bCs/>
         </w:rPr>
-        <w:t>DEL DISTRITO FISCAL DE LIMA</w:t>
-      </w:r>
-      <w:r>
-        <w:rPr>
-          <w:b/>
-          <w:bCs/>
-        </w:rPr>
         <w:t>,</w:t>
       </w:r>
       <w:r>
+        <w:t xml:space="preserve"> EL PEDIDO DE COMPROBANTE DE SALIDA ES ELABORADO POR LA SUB-GERENCIA DEL ALMACÉN</w:t>
+      </w:r>
+      <w:r>
+        <w:t>;</w:t>
+      </w:r>
+      <w:r>
+        <w:t xml:space="preserve"> YA CON EL STOCK VERIFICADO SE REALIZA EL DESPACHO Y FIRMADO DEL PECOSA. SE COMUNICA AL ÁREA DE USUARIO FINAL PARA EL AVISO DE LA FECHA DE DISPOSICIÓN PARA RECOJO. </w:t>
+      </w:r>
+      <w:r>
+        <w:rPr>
+          <w:u w:val="single"/>
+          <w:lang w:val="en-US"/>
+        </w:rPr>
+        <w:t>SI NO EXISTE STOCK DISPONIBLE</w:t>
+      </w:r>
+      <w:r>
+        <w:rPr>
+          <w:lang w:val="en-US"/>
+        </w:rPr>
+        <w:t>, EL AREA DE USUARIA FINAL GESTIONARA EL PEDIDO DE COMPRA</w:t>
+      </w:r>
+      <w:r>
+        <w:rPr>
+          <w:lang w:val="en-US"/>
+        </w:rPr>
+        <w:t xml:space="preserve"> A LA </w:t>
+      </w:r>
+      <w:r>
+        <w:rPr>
+          <w:lang w:val="en-US"/>
+        </w:rPr>
+        <w:t>GERENCIA DE ABASTECIMIENTO</w:t>
+      </w:r>
+      <w:r>
         <w:t xml:space="preserve"> </w:t>
       </w:r>
       <w:r>
-        <w:t>EL PEDIDO DE COMPROBANTE DE SALIDA ES ELABORADO POR LA SUB-GERENCIA DEL ALMACÉN</w:t>
-      </w:r>
-      <w:r>
+        <w:rPr>
+          <w:lang w:val="en-US"/>
+        </w:rPr>
+        <w:t>Y ESTA REQUIERE A GERENCIA DE PROGRAMACION QUIEN EVALUA Y SOLICITA LA COMPRA</w:t>
+      </w:r>
+      <w:r>
+        <w:rPr>
+          <w:lang w:val="en-US"/>
+        </w:rPr>
+        <w:t xml:space="preserve"> </w:t>
+      </w:r>
+      <w:r>
+        <w:rPr>
+          <w:lang w:val="en-US"/>
+        </w:rPr>
+        <w:t xml:space="preserve">SEGUN EL </w:t>
+      </w:r>
+      <w:r>
+        <w:rPr>
+          <w:lang w:val="en-US"/>
+        </w:rPr>
+        <w:t>PROCESO PS02.01.03 CONTRATACIÓN DIRECTA</w:t>
+      </w:r>
+      <w:r>
+        <w:rPr>
+          <w:lang w:val="en-US"/>
+        </w:rPr>
+        <w:t xml:space="preserve">; PARA ELLO </w:t>
+      </w:r>
+      <w:r>
+        <w:rPr>
+          <w:lang w:val="en-US"/>
+        </w:rPr>
+        <w:t>LA GERENCIA DE ALMACÉN TIENE IDENTIFICADO SUS PROVEEDORES POTENCIALES Y ALTERNATIVOS PARA CADA OBJETO REQUERIDO</w:t>
+      </w:r>
+      <w:r>
+        <w:rPr>
+          <w:lang w:val="en-US"/>
+        </w:rPr>
+        <w:t xml:space="preserve">; </w:t>
+      </w:r>
+      <w:r>
+        <w:rPr>
+          <w:lang w:val="en-US"/>
+        </w:rPr>
+        <w:t>SE SOLICITA DIRECTAMENTE LA CARGA DEL MATERIAL BAJO UNA VENTA FORMAL A TÍTULO DE LA EMPRESA</w:t>
+      </w:r>
+      <w:r>
+        <w:rPr>
+          <w:lang w:val="en-US"/>
+        </w:rPr>
+        <w:t xml:space="preserve"> ESTA ADQUISICIÓN DEBE SER MENOR A 3 UIT</w:t>
+      </w:r>
+      <w:r>
+        <w:rPr>
+          <w:lang w:val="en-US"/>
+        </w:rPr>
         <w:t>;</w:t>
       </w:r>
       <w:r>
-        <w:t xml:space="preserve"> YA CON EL STOCK VERIFICADO SE REALIZA EL DESPACHO Y FIRMADO DEL PECOSA. SE COMUNICA AL ÁREA DE USUARIO FINAL PARA EL AVISO DE LA FECHA DE DISPOSICIÓN PARA RECOJO.</w:t>
-      </w:r>
-      <w:r>
+        <w:rPr>
+          <w:lang w:val="en-US"/>
+        </w:rPr>
         <w:t xml:space="preserve"> </w:t>
       </w:r>
       <w:r>
         <w:rPr>
-          <w:u w:val="single"/>
-          <w:lang w:val="en-US"/>
-        </w:rPr>
-        <w:t>SI NO EXISTE STOCK DISPONIBLE</w:t>
-      </w:r>
-      <w:r>
-        <w:rPr>
-          <w:lang w:val="en-US"/>
-        </w:rPr>
-        <w:t>, EL AREA DE USUARIA FINAL GESTIONARA EL PEDIDO DE COMPRA Y VA AL PROCESO PS02.01.03 CONTRATACIÓN DIRECTA</w:t>
-      </w:r>
-      <w:r>
-        <w:rPr>
-          <w:lang w:val="en-US"/>
-        </w:rPr>
-        <w:t xml:space="preserve">; PARA ELLO </w:t>
-      </w:r>
-      <w:r>
-        <w:rPr>
-          <w:lang w:val="en-US"/>
-        </w:rPr>
-        <w:t>LA GERENCIA DE ALMACÉN TIENE IDENTIFICADO SUS PROVEEDORES POTENCIALES Y ALTERNATIVOS PARA CADA OBJETO REQUERIDO</w:t>
-      </w:r>
-      <w:r>
-        <w:rPr>
-          <w:lang w:val="en-US"/>
-        </w:rPr>
-        <w:t xml:space="preserve">; </w:t>
-      </w:r>
-      <w:r>
-        <w:rPr>
-          <w:lang w:val="en-US"/>
-        </w:rPr>
-        <w:t>SE SOLICITA DIRECTAMENTE LA CARGA DEL MATERIAL BAJO UNA VENTA FORMAL A TÍTULO DE LA EMPRESA</w:t>
-      </w:r>
-      <w:r>
-        <w:rPr>
-          <w:lang w:val="en-US"/>
-        </w:rPr>
-        <w:t>;</w:t>
+          <w:lang w:val="en-US"/>
+        </w:rPr>
+        <w:t xml:space="preserve">PARA LA ENTREGA DE ESTE PRODUCTO SOLICITADO </w:t>
+      </w:r>
+      <w:r>
+        <w:rPr>
+          <w:lang w:val="en-US"/>
+        </w:rPr>
+        <w:t>LA SUB-GERENCIA LLEVA UN CONTROL DEL INGRESO</w:t>
       </w:r>
       <w:r>
         <w:rPr>
@@ -410,24 +489,6 @@
         <w:rPr>
           <w:lang w:val="en-US"/>
         </w:rPr>
-        <w:t xml:space="preserve">PARA LA ENTREGA DE ESTE PRODUCTO SOLICITADO </w:t>
-      </w:r>
-      <w:r>
-        <w:rPr>
-          <w:lang w:val="en-US"/>
-        </w:rPr>
-        <w:t>LA SUB-GERENCIA LLEVA UN CONTROL DEL INGRESO</w:t>
-      </w:r>
-      <w:r>
-        <w:rPr>
-          <w:lang w:val="en-US"/>
-        </w:rPr>
-        <w:t xml:space="preserve"> </w:t>
-      </w:r>
-      <w:r>
-        <w:rPr>
-          <w:lang w:val="en-US"/>
-        </w:rPr>
         <w:t xml:space="preserve">A TRAVÉS DE FACTURAS DEL PROVEEDOR, ESTE DEBE SER INGRESADO DE FORMA SISTEMÁTICA </w:t>
       </w:r>
       <w:bookmarkStart w:id="0" w:name="_Hlk83302871"/>
@@ -460,19 +521,13 @@
         <w:rPr>
           <w:lang w:val="en-US"/>
         </w:rPr>
-        <w:t xml:space="preserve"> Y</w:t>
-      </w:r>
-      <w:r>
-        <w:rPr>
-          <w:lang w:val="en-US"/>
-        </w:rPr>
-        <w:t xml:space="preserve"> SE LLENA UN FORMATO DE REGISTRO ANTES DE DEJAR EL </w:t>
-      </w:r>
-      <w:r>
-        <w:rPr>
-          <w:lang w:val="en-US"/>
-        </w:rPr>
-        <w:t>PRODUCTO</w:t>
+        <w:t xml:space="preserve">, </w:t>
+      </w:r>
+      <w:r>
+        <w:rPr>
+          <w:lang w:val="en-US"/>
+        </w:rPr>
+        <w:t>SE LLENA UN FORMATO DE REGISTRO ANTES DE DEJAR EL PRODUCTO</w:t>
       </w:r>
       <w:r>
         <w:rPr>
@@ -498,27 +553,6 @@
         </w:rPr>
         <w:t xml:space="preserve"> SEGUIDAMENTE SE INFORMA A LA SUB GERENCIA DEL ALMACEN QUE YA FUE ABASTECIDO CON EL MATERIAL SOLICITADO POR EL CLIENTE, PARA SU ENTREGA CORRESPONDIENTE.</w:t>
       </w:r>
-    </w:p>
-    <w:p>
-      <w:pPr>
-        <w:rPr>
-          <w:lang w:val="en-US"/>
-        </w:rPr>
-      </w:pPr>
-    </w:p>
-    <w:p>
-      <w:pPr>
-        <w:rPr>
-          <w:lang w:val="en-US"/>
-        </w:rPr>
-      </w:pPr>
-    </w:p>
-    <w:p>
-      <w:pPr>
-        <w:rPr>
-          <w:lang w:val="en-US"/>
-        </w:rPr>
-      </w:pPr>
     </w:p>
     <w:p>
       <w:pPr>

</xml_diff>